<commit_message>
Updated with VM autostart\shutdown instructions.
</commit_message>
<xml_diff>
--- a/Doc/Azure-MaintenanceGuide.docx
+++ b/Doc/Azure-MaintenanceGuide.docx
@@ -4,6 +4,13 @@
   <w:body>
     <w:sdt>
       <w:sdtPr>
+        <w:rPr>
+          <w:caps w:val="0"/>
+          <w:color w:val="auto"/>
+          <w:spacing w:val="0"/>
+          <w:sz w:val="20"/>
+          <w:szCs w:val="20"/>
+        </w:rPr>
         <w:id w:val="-659698015"/>
         <w:docPartObj>
           <w:docPartGallery w:val="Table of Contents"/>
@@ -14,12 +21,7 @@
         <w:rPr>
           <w:b/>
           <w:bCs/>
-          <w:caps w:val="0"/>
           <w:noProof/>
-          <w:color w:val="auto"/>
-          <w:spacing w:val="0"/>
-          <w:sz w:val="20"/>
-          <w:szCs w:val="20"/>
         </w:rPr>
       </w:sdtEndPr>
       <w:sdtContent>
@@ -293,19 +295,17 @@
       <w:r>
         <w:br w:type="page"/>
       </w:r>
-      <w:bookmarkStart w:id="0" w:name="_GoBack"/>
-      <w:bookmarkEnd w:id="0"/>
     </w:p>
     <w:p>
       <w:pPr>
         <w:pStyle w:val="Heading1"/>
       </w:pPr>
-      <w:bookmarkStart w:id="1" w:name="_Toc534465436"/>
+      <w:bookmarkStart w:id="0" w:name="_Toc534465436"/>
       <w:r>
         <w:lastRenderedPageBreak/>
         <w:t>Setting time zone for app service</w:t>
       </w:r>
-      <w:bookmarkEnd w:id="1"/>
+      <w:bookmarkEnd w:id="0"/>
     </w:p>
     <w:p>
       <w:r>
@@ -397,11 +397,11 @@
       <w:pPr>
         <w:pStyle w:val="Heading3"/>
       </w:pPr>
-      <w:bookmarkStart w:id="2" w:name="_Toc534465437"/>
+      <w:bookmarkStart w:id="1" w:name="_Toc534465437"/>
       <w:r>
         <w:t>Reference</w:t>
       </w:r>
-      <w:bookmarkEnd w:id="2"/>
+      <w:bookmarkEnd w:id="1"/>
     </w:p>
     <w:p>
       <w:r>
@@ -427,14 +427,14 @@
           <w:noProof/>
         </w:rPr>
       </w:pPr>
-      <w:bookmarkStart w:id="3" w:name="_Toc534465438"/>
+      <w:bookmarkStart w:id="2" w:name="_Toc534465438"/>
       <w:r>
         <w:rPr>
           <w:noProof/>
         </w:rPr>
         <w:t>Adding custom host name to app service.</w:t>
       </w:r>
-      <w:bookmarkEnd w:id="3"/>
+      <w:bookmarkEnd w:id="2"/>
     </w:p>
     <w:p/>
     <w:p>
@@ -643,6 +643,533 @@
       </w:r>
     </w:p>
     <w:p/>
+    <w:p>
+      <w:pPr>
+        <w:pStyle w:val="Heading1"/>
+      </w:pPr>
+      <w:r>
+        <w:lastRenderedPageBreak/>
+        <w:t>Schedule VM auto start and shutdown</w:t>
+      </w:r>
+    </w:p>
+    <w:p>
+      <w:pPr>
+        <w:pStyle w:val="Heading2"/>
+      </w:pPr>
+      <w:bookmarkStart w:id="3" w:name="_Hlk547489"/>
+      <w:r>
+        <w:t>Schedule auto start of VM</w:t>
+      </w:r>
+    </w:p>
+    <w:bookmarkEnd w:id="3"/>
+    <w:p>
+      <w:r>
+        <w:t>For scheduling VM auto start, we need to create automation account in Azure portal.</w:t>
+      </w:r>
+    </w:p>
+    <w:tbl>
+      <w:tblPr>
+        <w:tblStyle w:val="TableGrid"/>
+        <w:tblW w:w="0" w:type="auto"/>
+        <w:tblBorders>
+          <w:top w:val="none" w:sz="0" w:space="0" w:color="auto"/>
+          <w:left w:val="none" w:sz="0" w:space="0" w:color="auto"/>
+          <w:bottom w:val="none" w:sz="0" w:space="0" w:color="auto"/>
+          <w:right w:val="none" w:sz="0" w:space="0" w:color="auto"/>
+          <w:insideH w:val="none" w:sz="0" w:space="0" w:color="auto"/>
+          <w:insideV w:val="none" w:sz="0" w:space="0" w:color="auto"/>
+        </w:tblBorders>
+        <w:tblLook w:val="04A0" w:firstRow="1" w:lastRow="0" w:firstColumn="1" w:lastColumn="0" w:noHBand="0" w:noVBand="1"/>
+      </w:tblPr>
+      <w:tblGrid>
+        <w:gridCol w:w="6620"/>
+        <w:gridCol w:w="2740"/>
+      </w:tblGrid>
+      <w:tr>
+        <w:tc>
+          <w:tcPr>
+            <w:tcW w:w="6620" w:type="dxa"/>
+          </w:tcPr>
+          <w:p>
+            <w:r>
+              <w:rPr>
+                <w:noProof/>
+              </w:rPr>
+              <w:drawing>
+                <wp:inline distT="0" distB="0" distL="0" distR="0" wp14:anchorId="0611D3F6" wp14:editId="10E9F2B1">
+                  <wp:extent cx="3119438" cy="1755351"/>
+                  <wp:effectExtent l="0" t="0" r="5080" b="0"/>
+                  <wp:docPr id="3" name="Picture 3"/>
+                  <wp:cNvGraphicFramePr>
+                    <a:graphicFrameLocks xmlns:a="http://schemas.openxmlformats.org/drawingml/2006/main" noChangeAspect="1"/>
+                  </wp:cNvGraphicFramePr>
+                  <a:graphic xmlns:a="http://schemas.openxmlformats.org/drawingml/2006/main">
+                    <a:graphicData uri="http://schemas.openxmlformats.org/drawingml/2006/picture">
+                      <pic:pic xmlns:pic="http://schemas.openxmlformats.org/drawingml/2006/picture">
+                        <pic:nvPicPr>
+                          <pic:cNvPr id="1" name=""/>
+                          <pic:cNvPicPr/>
+                        </pic:nvPicPr>
+                        <pic:blipFill>
+                          <a:blip r:embed="rId12"/>
+                          <a:stretch>
+                            <a:fillRect/>
+                          </a:stretch>
+                        </pic:blipFill>
+                        <pic:spPr>
+                          <a:xfrm>
+                            <a:off x="0" y="0"/>
+                            <a:ext cx="3130470" cy="1761559"/>
+                          </a:xfrm>
+                          <a:prstGeom prst="rect">
+                            <a:avLst/>
+                          </a:prstGeom>
+                        </pic:spPr>
+                      </pic:pic>
+                    </a:graphicData>
+                  </a:graphic>
+                </wp:inline>
+              </w:drawing>
+            </w:r>
+          </w:p>
+        </w:tc>
+        <w:tc>
+          <w:tcPr>
+            <w:tcW w:w="2740" w:type="dxa"/>
+          </w:tcPr>
+          <w:p>
+            <w:r>
+              <w:t xml:space="preserve">Click on Runbooks </w:t>
+            </w:r>
+            <w:r>
+              <w:sym w:font="Wingdings" w:char="F0E0"/>
+            </w:r>
+            <w:r>
+              <w:t xml:space="preserve"> Browse gallery</w:t>
+            </w:r>
+          </w:p>
+        </w:tc>
+      </w:tr>
+      <w:tr>
+        <w:tc>
+          <w:tcPr>
+            <w:tcW w:w="6620" w:type="dxa"/>
+          </w:tcPr>
+          <w:p>
+            <w:pPr>
+              <w:rPr>
+                <w:noProof/>
+              </w:rPr>
+            </w:pPr>
+            <w:r>
+              <w:rPr>
+                <w:noProof/>
+              </w:rPr>
+              <w:drawing>
+                <wp:inline distT="0" distB="0" distL="0" distR="0" wp14:anchorId="45E3DBCF" wp14:editId="33AEB984">
+                  <wp:extent cx="4066605" cy="1990725"/>
+                  <wp:effectExtent l="0" t="0" r="0" b="0"/>
+                  <wp:docPr id="7" name="Picture 7"/>
+                  <wp:cNvGraphicFramePr>
+                    <a:graphicFrameLocks xmlns:a="http://schemas.openxmlformats.org/drawingml/2006/main" noChangeAspect="1"/>
+                  </wp:cNvGraphicFramePr>
+                  <a:graphic xmlns:a="http://schemas.openxmlformats.org/drawingml/2006/main">
+                    <a:graphicData uri="http://schemas.openxmlformats.org/drawingml/2006/picture">
+                      <pic:pic xmlns:pic="http://schemas.openxmlformats.org/drawingml/2006/picture">
+                        <pic:nvPicPr>
+                          <pic:cNvPr id="1" name=""/>
+                          <pic:cNvPicPr/>
+                        </pic:nvPicPr>
+                        <pic:blipFill>
+                          <a:blip r:embed="rId13"/>
+                          <a:stretch>
+                            <a:fillRect/>
+                          </a:stretch>
+                        </pic:blipFill>
+                        <pic:spPr>
+                          <a:xfrm>
+                            <a:off x="0" y="0"/>
+                            <a:ext cx="4079858" cy="1997213"/>
+                          </a:xfrm>
+                          <a:prstGeom prst="rect">
+                            <a:avLst/>
+                          </a:prstGeom>
+                        </pic:spPr>
+                      </pic:pic>
+                    </a:graphicData>
+                  </a:graphic>
+                </wp:inline>
+              </w:drawing>
+            </w:r>
+          </w:p>
+        </w:tc>
+        <w:tc>
+          <w:tcPr>
+            <w:tcW w:w="2740" w:type="dxa"/>
+          </w:tcPr>
+          <w:p>
+            <w:r>
+              <w:t xml:space="preserve">Select Azure V2 </w:t>
+            </w:r>
+            <w:proofErr w:type="gramStart"/>
+            <w:r>
+              <w:t>VMs,  select</w:t>
+            </w:r>
+            <w:proofErr w:type="gramEnd"/>
+            <w:r>
+              <w:t xml:space="preserve"> Import menu in the next blade &amp; give name to the runbook.</w:t>
+            </w:r>
+          </w:p>
+        </w:tc>
+      </w:tr>
+      <w:tr>
+        <w:tc>
+          <w:tcPr>
+            <w:tcW w:w="6620" w:type="dxa"/>
+          </w:tcPr>
+          <w:p>
+            <w:pPr>
+              <w:rPr>
+                <w:noProof/>
+              </w:rPr>
+            </w:pPr>
+          </w:p>
+        </w:tc>
+        <w:tc>
+          <w:tcPr>
+            <w:tcW w:w="2740" w:type="dxa"/>
+          </w:tcPr>
+          <w:p/>
+        </w:tc>
+      </w:tr>
+    </w:tbl>
+    <w:p>
+      <w:r>
+        <w:t>Once the runbook is created, click on edit option &amp; edit the workflow accordingly. Finally publish the runbook.</w:t>
+      </w:r>
+    </w:p>
+    <w:p>
+      <w:r>
+        <w:t>Select the newly created runbook</w:t>
+      </w:r>
+      <w:r>
+        <w:sym w:font="Wingdings" w:char="F0E0"/>
+      </w:r>
+      <w:r>
+        <w:t xml:space="preserve"> Schedules &amp; select Add a schedule button. Create schedule accordingly.</w:t>
+      </w:r>
+    </w:p>
+    <w:p>
+      <w:pPr>
+        <w:jc w:val="center"/>
+      </w:pPr>
+      <w:r>
+        <w:rPr>
+          <w:noProof/>
+        </w:rPr>
+        <w:lastRenderedPageBreak/>
+        <w:drawing>
+          <wp:inline distT="0" distB="0" distL="0" distR="0" wp14:anchorId="7545DDD2" wp14:editId="2711DC6F">
+            <wp:extent cx="5429250" cy="3925185"/>
+            <wp:effectExtent l="0" t="0" r="0" b="0"/>
+            <wp:docPr id="8" name="Picture 8"/>
+            <wp:cNvGraphicFramePr>
+              <a:graphicFrameLocks xmlns:a="http://schemas.openxmlformats.org/drawingml/2006/main" noChangeAspect="1"/>
+            </wp:cNvGraphicFramePr>
+            <a:graphic xmlns:a="http://schemas.openxmlformats.org/drawingml/2006/main">
+              <a:graphicData uri="http://schemas.openxmlformats.org/drawingml/2006/picture">
+                <pic:pic xmlns:pic="http://schemas.openxmlformats.org/drawingml/2006/picture">
+                  <pic:nvPicPr>
+                    <pic:cNvPr id="1" name=""/>
+                    <pic:cNvPicPr/>
+                  </pic:nvPicPr>
+                  <pic:blipFill>
+                    <a:blip r:embed="rId14"/>
+                    <a:stretch>
+                      <a:fillRect/>
+                    </a:stretch>
+                  </pic:blipFill>
+                  <pic:spPr>
+                    <a:xfrm>
+                      <a:off x="0" y="0"/>
+                      <a:ext cx="5433798" cy="3928473"/>
+                    </a:xfrm>
+                    <a:prstGeom prst="rect">
+                      <a:avLst/>
+                    </a:prstGeom>
+                  </pic:spPr>
+                </pic:pic>
+              </a:graphicData>
+            </a:graphic>
+          </wp:inline>
+        </w:drawing>
+      </w:r>
+    </w:p>
+    <w:p>
+      <w:pPr>
+        <w:jc w:val="center"/>
+      </w:pPr>
+    </w:p>
+    <w:tbl>
+      <w:tblPr>
+        <w:tblStyle w:val="TableGrid"/>
+        <w:tblW w:w="0" w:type="auto"/>
+        <w:tblBorders>
+          <w:top w:val="none" w:sz="0" w:space="0" w:color="auto"/>
+          <w:left w:val="none" w:sz="0" w:space="0" w:color="auto"/>
+          <w:bottom w:val="none" w:sz="0" w:space="0" w:color="auto"/>
+          <w:right w:val="none" w:sz="0" w:space="0" w:color="auto"/>
+          <w:insideH w:val="none" w:sz="0" w:space="0" w:color="auto"/>
+          <w:insideV w:val="none" w:sz="0" w:space="0" w:color="auto"/>
+        </w:tblBorders>
+        <w:tblLook w:val="04A0" w:firstRow="1" w:lastRow="0" w:firstColumn="1" w:lastColumn="0" w:noHBand="0" w:noVBand="1"/>
+      </w:tblPr>
+      <w:tblGrid>
+        <w:gridCol w:w="5196"/>
+        <w:gridCol w:w="4164"/>
+      </w:tblGrid>
+      <w:tr>
+        <w:tc>
+          <w:tcPr>
+            <w:tcW w:w="4675" w:type="dxa"/>
+          </w:tcPr>
+          <w:p>
+            <w:r>
+              <w:rPr>
+                <w:noProof/>
+              </w:rPr>
+              <w:drawing>
+                <wp:inline distT="0" distB="0" distL="0" distR="0" wp14:anchorId="4366CD11" wp14:editId="59D5D4E6">
+                  <wp:extent cx="3157538" cy="2217361"/>
+                  <wp:effectExtent l="0" t="0" r="5080" b="0"/>
+                  <wp:docPr id="9" name="Picture 9"/>
+                  <wp:cNvGraphicFramePr>
+                    <a:graphicFrameLocks xmlns:a="http://schemas.openxmlformats.org/drawingml/2006/main" noChangeAspect="1"/>
+                  </wp:cNvGraphicFramePr>
+                  <a:graphic xmlns:a="http://schemas.openxmlformats.org/drawingml/2006/main">
+                    <a:graphicData uri="http://schemas.openxmlformats.org/drawingml/2006/picture">
+                      <pic:pic xmlns:pic="http://schemas.openxmlformats.org/drawingml/2006/picture">
+                        <pic:nvPicPr>
+                          <pic:cNvPr id="1" name=""/>
+                          <pic:cNvPicPr/>
+                        </pic:nvPicPr>
+                        <pic:blipFill>
+                          <a:blip r:embed="rId15"/>
+                          <a:stretch>
+                            <a:fillRect/>
+                          </a:stretch>
+                        </pic:blipFill>
+                        <pic:spPr>
+                          <a:xfrm>
+                            <a:off x="0" y="0"/>
+                            <a:ext cx="3161314" cy="2220013"/>
+                          </a:xfrm>
+                          <a:prstGeom prst="rect">
+                            <a:avLst/>
+                          </a:prstGeom>
+                        </pic:spPr>
+                      </pic:pic>
+                    </a:graphicData>
+                  </a:graphic>
+                </wp:inline>
+              </w:drawing>
+            </w:r>
+          </w:p>
+        </w:tc>
+        <w:tc>
+          <w:tcPr>
+            <w:tcW w:w="4675" w:type="dxa"/>
+          </w:tcPr>
+          <w:p>
+            <w:r>
+              <w:t xml:space="preserve">Enter the </w:t>
+            </w:r>
+            <w:r>
+              <w:t xml:space="preserve">resource name and </w:t>
+            </w:r>
+            <w:r>
+              <w:t>VM</w:t>
+            </w:r>
+            <w:r>
+              <w:t xml:space="preserve"> name accordingly.</w:t>
+            </w:r>
+          </w:p>
+        </w:tc>
+      </w:tr>
+    </w:tbl>
+    <w:p/>
+    <w:p>
+      <w:r>
+        <w:br w:type="page"/>
+      </w:r>
+    </w:p>
+    <w:p/>
+    <w:p>
+      <w:pPr>
+        <w:pStyle w:val="Heading2"/>
+      </w:pPr>
+      <w:r>
+        <w:t>Schedule VM shutdown</w:t>
+      </w:r>
+    </w:p>
+    <w:p>
+      <w:r>
+        <w:t>For automating VM shutdown we can use one of below options.</w:t>
+      </w:r>
+    </w:p>
+    <w:p>
+      <w:pPr>
+        <w:pStyle w:val="Heading3"/>
+      </w:pPr>
+      <w:r>
+        <w:t>Using VM Auto shutdown property in VM blade</w:t>
+      </w:r>
+    </w:p>
+    <w:tbl>
+      <w:tblPr>
+        <w:tblStyle w:val="TableGrid"/>
+        <w:tblW w:w="0" w:type="auto"/>
+        <w:tblBorders>
+          <w:top w:val="none" w:sz="0" w:space="0" w:color="auto"/>
+          <w:left w:val="none" w:sz="0" w:space="0" w:color="auto"/>
+          <w:bottom w:val="none" w:sz="0" w:space="0" w:color="auto"/>
+          <w:right w:val="none" w:sz="0" w:space="0" w:color="auto"/>
+          <w:insideH w:val="none" w:sz="0" w:space="0" w:color="auto"/>
+          <w:insideV w:val="none" w:sz="0" w:space="0" w:color="auto"/>
+        </w:tblBorders>
+        <w:tblLook w:val="04A0" w:firstRow="1" w:lastRow="0" w:firstColumn="1" w:lastColumn="0" w:noHBand="0" w:noVBand="1"/>
+      </w:tblPr>
+      <w:tblGrid>
+        <w:gridCol w:w="5766"/>
+        <w:gridCol w:w="3594"/>
+      </w:tblGrid>
+      <w:tr>
+        <w:tc>
+          <w:tcPr>
+            <w:tcW w:w="4675" w:type="dxa"/>
+          </w:tcPr>
+          <w:p>
+            <w:r>
+              <w:rPr>
+                <w:noProof/>
+              </w:rPr>
+              <w:drawing>
+                <wp:inline distT="0" distB="0" distL="0" distR="0" wp14:anchorId="5E2D7F49" wp14:editId="12790291">
+                  <wp:extent cx="3520327" cy="2428875"/>
+                  <wp:effectExtent l="0" t="0" r="4445" b="0"/>
+                  <wp:docPr id="10" name="Picture 10"/>
+                  <wp:cNvGraphicFramePr>
+                    <a:graphicFrameLocks xmlns:a="http://schemas.openxmlformats.org/drawingml/2006/main" noChangeAspect="1"/>
+                  </wp:cNvGraphicFramePr>
+                  <a:graphic xmlns:a="http://schemas.openxmlformats.org/drawingml/2006/main">
+                    <a:graphicData uri="http://schemas.openxmlformats.org/drawingml/2006/picture">
+                      <pic:pic xmlns:pic="http://schemas.openxmlformats.org/drawingml/2006/picture">
+                        <pic:nvPicPr>
+                          <pic:cNvPr id="1" name=""/>
+                          <pic:cNvPicPr/>
+                        </pic:nvPicPr>
+                        <pic:blipFill>
+                          <a:blip r:embed="rId16"/>
+                          <a:stretch>
+                            <a:fillRect/>
+                          </a:stretch>
+                        </pic:blipFill>
+                        <pic:spPr>
+                          <a:xfrm>
+                            <a:off x="0" y="0"/>
+                            <a:ext cx="3522537" cy="2430400"/>
+                          </a:xfrm>
+                          <a:prstGeom prst="rect">
+                            <a:avLst/>
+                          </a:prstGeom>
+                        </pic:spPr>
+                      </pic:pic>
+                    </a:graphicData>
+                  </a:graphic>
+                </wp:inline>
+              </w:drawing>
+            </w:r>
+          </w:p>
+        </w:tc>
+        <w:tc>
+          <w:tcPr>
+            <w:tcW w:w="4675" w:type="dxa"/>
+          </w:tcPr>
+          <w:p>
+            <w:r>
+              <w:t xml:space="preserve">Provide shutdown time and time zone accordingly. </w:t>
+            </w:r>
+          </w:p>
+        </w:tc>
+      </w:tr>
+    </w:tbl>
+    <w:p/>
+    <w:p>
+      <w:pPr>
+        <w:pStyle w:val="Heading3"/>
+      </w:pPr>
+      <w:r>
+        <w:t>Using runbook to automate VM shutdown</w:t>
+      </w:r>
+    </w:p>
+    <w:p>
+      <w:r>
+        <w:t xml:space="preserve">Select below shown runbook from the runbook gallery and follow the steps explained in </w:t>
+      </w:r>
+      <w:r>
+        <w:t>“</w:t>
+      </w:r>
+      <w:r>
+        <w:t>SCHEDULE AUTO START OF VM</w:t>
+      </w:r>
+      <w:r>
+        <w:t>” section.</w:t>
+      </w:r>
+    </w:p>
+    <w:p>
+      <w:r>
+        <w:rPr>
+          <w:noProof/>
+        </w:rPr>
+        <w:drawing>
+          <wp:inline distT="0" distB="0" distL="0" distR="0" wp14:anchorId="2880B7DD" wp14:editId="0AFDC399">
+            <wp:extent cx="5943600" cy="2610485"/>
+            <wp:effectExtent l="0" t="0" r="0" b="0"/>
+            <wp:docPr id="11" name="Picture 11"/>
+            <wp:cNvGraphicFramePr>
+              <a:graphicFrameLocks xmlns:a="http://schemas.openxmlformats.org/drawingml/2006/main" noChangeAspect="1"/>
+            </wp:cNvGraphicFramePr>
+            <a:graphic xmlns:a="http://schemas.openxmlformats.org/drawingml/2006/main">
+              <a:graphicData uri="http://schemas.openxmlformats.org/drawingml/2006/picture">
+                <pic:pic xmlns:pic="http://schemas.openxmlformats.org/drawingml/2006/picture">
+                  <pic:nvPicPr>
+                    <pic:cNvPr id="1" name=""/>
+                    <pic:cNvPicPr/>
+                  </pic:nvPicPr>
+                  <pic:blipFill>
+                    <a:blip r:embed="rId17"/>
+                    <a:stretch>
+                      <a:fillRect/>
+                    </a:stretch>
+                  </pic:blipFill>
+                  <pic:spPr>
+                    <a:xfrm>
+                      <a:off x="0" y="0"/>
+                      <a:ext cx="5943600" cy="2610485"/>
+                    </a:xfrm>
+                    <a:prstGeom prst="rect">
+                      <a:avLst/>
+                    </a:prstGeom>
+                  </pic:spPr>
+                </pic:pic>
+              </a:graphicData>
+            </a:graphic>
+          </wp:inline>
+        </w:drawing>
+      </w:r>
+      <w:bookmarkStart w:id="4" w:name="_GoBack"/>
+      <w:bookmarkEnd w:id="4"/>
+    </w:p>
     <w:sectPr>
       <w:pgSz w:w="12240" w:h="15840"/>
       <w:pgMar w:top="1440" w:right="1440" w:bottom="1440" w:left="1440" w:header="708" w:footer="708" w:gutter="0"/>
@@ -1838,6 +2365,25 @@
       <w:szCs w:val="22"/>
     </w:rPr>
   </w:style>
+  <w:style w:type="table" w:styleId="TableGrid">
+    <w:name w:val="Table Grid"/>
+    <w:basedOn w:val="TableNormal"/>
+    <w:uiPriority w:val="39"/>
+    <w:rsid w:val="00BD3F6B"/>
+    <w:pPr>
+      <w:spacing w:before="0" w:after="0" w:line="240" w:lineRule="auto"/>
+    </w:pPr>
+    <w:tblPr>
+      <w:tblBorders>
+        <w:top w:val="single" w:sz="4" w:space="0" w:color="auto"/>
+        <w:left w:val="single" w:sz="4" w:space="0" w:color="auto"/>
+        <w:bottom w:val="single" w:sz="4" w:space="0" w:color="auto"/>
+        <w:right w:val="single" w:sz="4" w:space="0" w:color="auto"/>
+        <w:insideH w:val="single" w:sz="4" w:space="0" w:color="auto"/>
+        <w:insideV w:val="single" w:sz="4" w:space="0" w:color="auto"/>
+      </w:tblBorders>
+    </w:tblPr>
+  </w:style>
 </w:styles>
 </file>
 
@@ -2141,7 +2687,7 @@
 </file>
 
 <file path=customXml/itemProps1.xml><?xml version="1.0" encoding="utf-8"?>
-<ds:datastoreItem xmlns:ds="http://schemas.openxmlformats.org/officeDocument/2006/customXml" ds:itemID="{133B67AA-DBEF-4BE3-BF15-C37607A458F9}">
+<ds:datastoreItem xmlns:ds="http://schemas.openxmlformats.org/officeDocument/2006/customXml" ds:itemID="{2DAF1308-F0EB-4D94-A631-F82DB7582BA2}">
   <ds:schemaRefs>
     <ds:schemaRef ds:uri="http://schemas.openxmlformats.org/officeDocument/2006/bibliography"/>
   </ds:schemaRefs>

</xml_diff>